<commit_message>
2018 9 22 15 34
</commit_message>
<xml_diff>
--- a/第一篇 第一章  规定日.docx
+++ b/第一篇 第一章  规定日.docx
@@ -20,20 +20,32 @@
         </w:rPr>
         <w:t xml:space="preserve"> 第一章</w:t>
       </w:r>
-    </w:p>
-    <w:p>
-      <w:pPr>
-        <w:rPr>
-          <w:rFonts w:hint="eastAsia"/>
-        </w:rPr>
-      </w:pPr>
-    </w:p>
-    <w:p>
-      <w:pPr>
-        <w:rPr>
-          <w:rFonts w:hint="eastAsia"/>
-        </w:rPr>
-      </w:pPr>
+      <w:r>
+        <w:rPr>
+          <w:rFonts w:hint="eastAsia"/>
+        </w:rPr>
+        <w:t xml:space="preserve">  规定日</w:t>
+      </w:r>
+    </w:p>
+    <w:p>
+      <w:pPr>
+        <w:rPr>
+          <w:rFonts w:hint="eastAsia"/>
+        </w:rPr>
+      </w:pPr>
+    </w:p>
+    <w:p>
+      <w:pPr>
+        <w:rPr>
+          <w:rFonts w:hint="eastAsia"/>
+        </w:rPr>
+      </w:pPr>
+      <w:r>
+        <w:rPr>
+          <w:rFonts w:hint="eastAsia"/>
+        </w:rPr>
+        <w:t xml:space="preserve">  </w:t>
+      </w:r>
       <w:r>
         <w:rPr>
           <w:rFonts w:hint="eastAsia"/>
@@ -57,6 +69,12 @@
         <w:rPr>
           <w:rFonts w:hint="eastAsia"/>
         </w:rPr>
+        <w:t xml:space="preserve">   </w:t>
+      </w:r>
+      <w:r>
+        <w:rPr>
+          <w:rFonts w:hint="eastAsia"/>
+        </w:rPr>
         <w:t>深夜，没有一盏路灯的漆黑街道里，传出</w:t>
       </w:r>
       <w:r>
@@ -76,14 +94,223 @@
         <w:rPr>
           <w:rFonts w:hint="eastAsia"/>
         </w:rPr>
+        <w:t xml:space="preserve">   </w:t>
+      </w:r>
+      <w:r>
+        <w:rPr>
+          <w:rFonts w:hint="eastAsia"/>
+        </w:rPr>
         <w:t>这里属于</w:t>
       </w:r>
       <w:r>
         <w:rPr>
           <w:rFonts w:hint="eastAsia"/>
         </w:rPr>
+        <w:t>大陆的</w:t>
+      </w:r>
+      <w:r>
+        <w:rPr>
+          <w:rFonts w:hint="eastAsia"/>
+        </w:rPr>
         <w:t>贫民区</w:t>
       </w:r>
+      <w:r>
+        <w:rPr>
+          <w:rFonts w:hint="eastAsia"/>
+        </w:rPr>
+        <w:t>，常年</w:t>
+      </w:r>
+      <w:r>
+        <w:rPr>
+          <w:rFonts w:hint="eastAsia"/>
+        </w:rPr>
+        <w:t>混乱的治安环境让当地管理者实行了宵禁政策，</w:t>
+      </w:r>
+      <w:r>
+        <w:rPr>
+          <w:rFonts w:hint="eastAsia"/>
+        </w:rPr>
+        <w:t>入夜之后当地的居民都会紧锁家门，</w:t>
+      </w:r>
+      <w:r>
+        <w:rPr>
+          <w:rFonts w:hint="eastAsia"/>
+        </w:rPr>
+        <w:t>不再</w:t>
+      </w:r>
+      <w:r>
+        <w:rPr>
+          <w:rFonts w:hint="eastAsia"/>
+        </w:rPr>
+        <w:t>外出。</w:t>
+      </w:r>
+    </w:p>
+    <w:p>
+      <w:pPr>
+        <w:rPr>
+          <w:rFonts w:hint="eastAsia"/>
+        </w:rPr>
+      </w:pPr>
+      <w:r>
+        <w:softHyphen/>
+      </w:r>
+      <w:r>
+        <w:softHyphen/>
+      </w:r>
+      <w:r>
+        <w:softHyphen/>
+      </w:r>
+      <w:r>
+        <w:rPr>
+          <w:rFonts w:hint="eastAsia"/>
+        </w:rPr>
+        <w:t xml:space="preserve">   当然，宵禁只是保护善良的居民</w:t>
+      </w:r>
+      <w:r>
+        <w:rPr>
+          <w:rFonts w:hint="eastAsia"/>
+        </w:rPr>
+        <w:t>，一到深夜，暗流涌动，黑夜的常客会无视宵禁</w:t>
+      </w:r>
+      <w:r>
+        <w:rPr>
+          <w:rFonts w:hint="eastAsia"/>
+        </w:rPr>
+        <w:t>，出门行动，开始他们的夜生活。</w:t>
+      </w:r>
+    </w:p>
+    <w:p>
+      <w:pPr>
+        <w:ind w:firstLine="480"/>
+        <w:rPr>
+          <w:rFonts w:hint="eastAsia"/>
+        </w:rPr>
+      </w:pPr>
+      <w:r>
+        <w:rPr>
+          <w:rFonts w:hint="eastAsia"/>
+        </w:rPr>
+        <w:t>“滴滴滴”</w:t>
+      </w:r>
+    </w:p>
+    <w:p>
+      <w:pPr>
+        <w:ind w:firstLine="480"/>
+        <w:rPr>
+          <w:rFonts w:hint="eastAsia"/>
+        </w:rPr>
+      </w:pPr>
+      <w:r>
+        <w:rPr>
+          <w:rFonts w:hint="eastAsia"/>
+        </w:rPr>
+        <w:t>车鸣声再次响起，正常来说实行了宵禁的贫民区，深夜是不会有车来往的。这种情况大家已经是心知肚明，这样只会有一种情况，那就是规定日到了！</w:t>
+      </w:r>
+    </w:p>
+    <w:p>
+      <w:pPr>
+        <w:ind w:firstLine="480"/>
+        <w:rPr>
+          <w:rFonts w:hint="eastAsia"/>
+        </w:rPr>
+      </w:pPr>
+      <w:r>
+        <w:rPr>
+          <w:rFonts w:hint="eastAsia"/>
+        </w:rPr>
+        <w:t>“终于来了！”罗异猛的睁开双眼，一股脑儿从床上爬起来，急急忙忙换上衣服，来到了客厅。</w:t>
+      </w:r>
+    </w:p>
+    <w:p>
+      <w:pPr>
+        <w:ind w:firstLine="480"/>
+        <w:rPr>
+          <w:rFonts w:hint="eastAsia"/>
+        </w:rPr>
+      </w:pPr>
+      <w:r>
+        <w:rPr>
+          <w:rFonts w:hint="eastAsia"/>
+        </w:rPr>
+        <w:t>客厅内已经亮起了灯，餐桌边坐着一对中年男女，正是罗异的父母，他们此刻穿着睡衣，</w:t>
+      </w:r>
+      <w:r>
+        <w:rPr>
+          <w:rFonts w:hint="eastAsia"/>
+        </w:rPr>
+        <w:t>与罗异一样，听到门外的车鸣声后，立即起床来到客厅。</w:t>
+      </w:r>
+    </w:p>
+    <w:p>
+      <w:pPr>
+        <w:ind w:firstLine="480"/>
+        <w:rPr>
+          <w:rFonts w:hint="eastAsia"/>
+        </w:rPr>
+      </w:pPr>
+      <w:r>
+        <w:rPr>
+          <w:rFonts w:hint="eastAsia"/>
+        </w:rPr>
+        <w:t>“这一天，终于来了，罗异你准备好了吗？”罗异的父亲，用手扶了扶他那宽厚的眼</w:t>
+      </w:r>
+      <w:r>
+        <w:rPr>
+          <w:rFonts w:hint="eastAsia"/>
+        </w:rPr>
+        <w:t>镜，厚重的镜片说明了很高度的近视。而一旁的母亲看了眼</w:t>
+      </w:r>
+      <w:r>
+        <w:rPr>
+          <w:rFonts w:hint="eastAsia"/>
+        </w:rPr>
+        <w:t>桌上的背包，</w:t>
+      </w:r>
+      <w:r>
+        <w:rPr>
+          <w:rFonts w:hint="eastAsia"/>
+        </w:rPr>
+        <w:t>随之</w:t>
+      </w:r>
+      <w:r>
+        <w:rPr>
+          <w:rFonts w:hint="eastAsia"/>
+        </w:rPr>
+        <w:t>扭头</w:t>
+      </w:r>
+      <w:r>
+        <w:rPr>
+          <w:rFonts w:hint="eastAsia"/>
+        </w:rPr>
+        <w:t>望向罗异，其眼神里流露出浓浓的不舍。</w:t>
+      </w:r>
+    </w:p>
+    <w:p>
+      <w:pPr>
+        <w:ind w:firstLine="480"/>
+        <w:rPr>
+          <w:rFonts w:hint="eastAsia"/>
+        </w:rPr>
+      </w:pPr>
+      <w:r>
+        <w:rPr>
+          <w:rFonts w:hint="eastAsia"/>
+        </w:rPr>
+        <w:t>“当然准备好了，为了这一天，</w:t>
+      </w:r>
+      <w:r>
+        <w:rPr>
+          <w:rFonts w:hint="eastAsia"/>
+        </w:rPr>
+        <w:t>准备了太多太多。”坚定的点了点头，罗异下意识的握紧拳头。</w:t>
+      </w:r>
+    </w:p>
+    <w:p>
+      <w:pPr>
+        <w:rPr>
+          <w:rFonts w:hint="eastAsia"/>
+        </w:rPr>
+      </w:pPr>
       <w:bookmarkStart w:id="0" w:name="_GoBack"/>
       <w:bookmarkEnd w:id="0"/>
     </w:p>
@@ -942,7 +1169,7 @@
 </file>
 
 <file path=customXml/itemProps1.xml><?xml version="1.0" encoding="utf-8"?>
-<ds:datastoreItem xmlns:ds="http://schemas.openxmlformats.org/officeDocument/2006/customXml" ds:itemID="{7B5F7966-80BA-8F45-B032-ADA25B5E4F4F}">
+<ds:datastoreItem xmlns:ds="http://schemas.openxmlformats.org/officeDocument/2006/customXml" ds:itemID="{F5F04DB3-116A-1B42-B1E2-93E5B9EE55D5}">
   <ds:schemaRefs>
     <ds:schemaRef ds:uri="http://schemas.openxmlformats.org/officeDocument/2006/bibliography"/>
   </ds:schemaRefs>

</xml_diff>